<commit_message>
Finishing The Projects Section
</commit_message>
<xml_diff>
--- a/assets/downloads/Tareq Rabadi Resume.docx
+++ b/assets/downloads/Tareq Rabadi Resume.docx
@@ -66,6 +66,7 @@
     </w:p>
     <w:p>
       <w:pPr>
+        <w:spacing w:line="360" w:lineRule="auto"/>
         <w:jc w:val="center"/>
         <w:rPr>
           <w:rFonts w:ascii="Book Antiqua" w:hAnsi="Book Antiqua" w:cs="Arial"/>
@@ -86,13 +87,8 @@
     </w:p>
     <w:p>
       <w:pPr>
+        <w:spacing w:line="360" w:lineRule="auto"/>
         <w:jc w:val="center"/>
-        <w:rPr>
-          <w:rFonts w:ascii="Book Antiqua" w:hAnsi="Book Antiqua" w:cs="Arial"/>
-          <w:b/>
-          <w:sz w:val="20"/>
-          <w:szCs w:val="20"/>
-        </w:rPr>
       </w:pPr>
       <w:hyperlink r:id="rId7" w:history="1">
         <w:r>
@@ -109,6 +105,21 @@
     </w:p>
     <w:p>
       <w:pPr>
+        <w:spacing w:line="360" w:lineRule="auto"/>
+        <w:jc w:val="center"/>
+        <w:rPr>
+          <w:rFonts w:ascii="Book Antiqua" w:hAnsi="Book Antiqua" w:cs="Arial"/>
+          <w:b/>
+          <w:sz w:val="20"/>
+          <w:szCs w:val="20"/>
+        </w:rPr>
+      </w:pPr>
+      <w:r>
+        <w:t>707-355-0439</w:t>
+      </w:r>
+    </w:p>
+    <w:p>
+      <w:pPr>
         <w:rPr>
           <w:rFonts w:ascii="Arial" w:hAnsi="Arial"/>
           <w:sz w:val="20"/>
@@ -258,21 +269,11 @@
         </w:rPr>
       </w:pPr>
     </w:p>
-    <w:p>
-      <w:pPr>
-        <w:jc w:val="both"/>
-        <w:rPr>
-          <w:rFonts w:ascii="Arial" w:hAnsi="Arial" w:cs="Arial"/>
-          <w:sz w:val="21"/>
-          <w:szCs w:val="21"/>
-        </w:rPr>
-      </w:pPr>
-    </w:p>
     <w:tbl>
       <w:tblPr>
         <w:tblStyle w:val="TableGrid"/>
-        <w:tblW w:w="0" w:type="auto"/>
-        <w:tblInd w:w="-180" w:type="dxa"/>
+        <w:tblW w:w="5935" w:type="dxa"/>
+        <w:jc w:val="center"/>
         <w:tblBorders>
           <w:top w:val="none" w:sz="0" w:space="0" w:color="auto"/>
           <w:left w:val="none" w:sz="0" w:space="0" w:color="auto"/>
@@ -281,22 +282,28 @@
           <w:insideH w:val="none" w:sz="0" w:space="0" w:color="auto"/>
           <w:insideV w:val="none" w:sz="0" w:space="0" w:color="auto"/>
         </w:tblBorders>
-        <w:shd w:val="clear" w:color="auto" w:fill="F2F2F2" w:themeFill="background1" w:themeFillShade="F2"/>
         <w:tblLook w:val="04A0" w:firstRow="1" w:lastRow="0" w:firstColumn="1" w:lastColumn="0" w:noHBand="0" w:noVBand="1"/>
       </w:tblPr>
       <w:tblGrid>
-        <w:gridCol w:w="9530"/>
+        <w:gridCol w:w="884"/>
+        <w:gridCol w:w="1329"/>
+        <w:gridCol w:w="1329"/>
+        <w:gridCol w:w="1329"/>
+        <w:gridCol w:w="1064"/>
       </w:tblGrid>
       <w:tr>
         <w:trPr>
           <w:trHeight w:val="459"/>
+          <w:jc w:val="center"/>
         </w:trPr>
         <w:tc>
           <w:tcPr>
-            <w:tcW w:w="9530" w:type="dxa"/>
+            <w:tcW w:w="5935" w:type="dxa"/>
+            <w:gridSpan w:val="5"/>
           </w:tcPr>
           <w:p>
             <w:pPr>
+              <w:spacing w:line="360" w:lineRule="auto"/>
               <w:jc w:val="center"/>
               <w:rPr>
                 <w:rFonts w:ascii="Arial" w:hAnsi="Arial" w:cs="Arial"/>
@@ -314,15 +321,19 @@
                 <w:szCs w:val="21"/>
                 <w:u w:val="single"/>
               </w:rPr>
-              <w:t>TECHNICAL SKILLS</w:t>
+              <w:t>Languages</w:t>
             </w:r>
           </w:p>
         </w:tc>
       </w:tr>
       <w:tr>
+        <w:trPr>
+          <w:trHeight w:val="287"/>
+          <w:jc w:val="center"/>
+        </w:trPr>
         <w:tc>
           <w:tcPr>
-            <w:tcW w:w="9530" w:type="dxa"/>
+            <w:tcW w:w="884" w:type="dxa"/>
           </w:tcPr>
           <w:p>
             <w:pPr>
@@ -330,8 +341,7 @@
               <w:jc w:val="center"/>
               <w:rPr>
                 <w:rFonts w:ascii="Arial" w:hAnsi="Arial" w:cs="Arial"/>
-                <w:b/>
-                <w:sz w:val="22"/>
+                <w:sz w:val="21"/>
                 <w:szCs w:val="21"/>
               </w:rPr>
             </w:pPr>
@@ -341,120 +351,72 @@
                 <w:sz w:val="21"/>
                 <w:szCs w:val="21"/>
               </w:rPr>
-              <w:t xml:space="preserve">C# </w:t>
+              <w:t>C#</w:t>
             </w:r>
-            <w:r>
+          </w:p>
+        </w:tc>
+        <w:tc>
+          <w:tcPr>
+            <w:tcW w:w="1329" w:type="dxa"/>
+          </w:tcPr>
+          <w:p>
+            <w:pPr>
+              <w:spacing w:line="360" w:lineRule="auto"/>
+              <w:jc w:val="center"/>
               <w:rPr>
-                <w:rFonts w:ascii="Symbol" w:eastAsia="Symbol" w:hAnsi="Symbol" w:cs="Symbol"/>
+                <w:rFonts w:ascii="Arial" w:hAnsi="Arial" w:cs="Arial"/>
                 <w:sz w:val="21"/>
                 <w:szCs w:val="21"/>
               </w:rPr>
-              <w:t>·</w:t>
-            </w:r>
+            </w:pPr>
             <w:r>
               <w:rPr>
                 <w:rFonts w:ascii="Arial" w:hAnsi="Arial" w:cs="Arial"/>
                 <w:sz w:val="21"/>
                 <w:szCs w:val="21"/>
               </w:rPr>
-              <w:t xml:space="preserve"> .Net</w:t>
+              <w:t>T-SQL</w:t>
             </w:r>
+          </w:p>
+        </w:tc>
+        <w:tc>
+          <w:tcPr>
+            <w:tcW w:w="1329" w:type="dxa"/>
+          </w:tcPr>
+          <w:p>
+            <w:pPr>
+              <w:spacing w:line="360" w:lineRule="auto"/>
+              <w:jc w:val="center"/>
+              <w:rPr>
+                <w:rFonts w:ascii="Arial" w:hAnsi="Arial" w:cs="Arial"/>
+                <w:sz w:val="21"/>
+                <w:szCs w:val="21"/>
+              </w:rPr>
+            </w:pPr>
             <w:r>
               <w:rPr>
                 <w:rFonts w:ascii="Arial" w:hAnsi="Arial" w:cs="Arial"/>
                 <w:sz w:val="21"/>
                 <w:szCs w:val="21"/>
               </w:rPr>
-              <w:t xml:space="preserve"> </w:t>
+              <w:t>TypeScript</w:t>
             </w:r>
-            <w:r>
+          </w:p>
+        </w:tc>
+        <w:tc>
+          <w:tcPr>
+            <w:tcW w:w="1329" w:type="dxa"/>
+          </w:tcPr>
+          <w:p>
+            <w:pPr>
+              <w:spacing w:line="360" w:lineRule="auto"/>
+              <w:jc w:val="center"/>
               <w:rPr>
                 <w:rFonts w:ascii="Arial" w:hAnsi="Arial" w:cs="Arial"/>
                 <w:sz w:val="21"/>
                 <w:szCs w:val="21"/>
               </w:rPr>
-              <w:t>9</w:t>
-            </w:r>
-            <w:r>
-              <w:rPr>
-                <w:rFonts w:ascii="Arial" w:hAnsi="Arial" w:cs="Arial"/>
-                <w:sz w:val="21"/>
-                <w:szCs w:val="21"/>
-              </w:rPr>
-              <w:t xml:space="preserve"> </w:t>
-            </w:r>
-            <w:r>
-              <w:rPr>
-                <w:rFonts w:ascii="Symbol" w:eastAsia="Symbol" w:hAnsi="Symbol" w:cs="Symbol"/>
-                <w:sz w:val="21"/>
-                <w:szCs w:val="21"/>
-              </w:rPr>
-              <w:t>·</w:t>
-            </w:r>
-            <w:r>
-              <w:rPr>
-                <w:rFonts w:ascii="Symbol" w:eastAsia="Symbol" w:hAnsi="Symbol" w:cs="Symbol"/>
-                <w:sz w:val="21"/>
-                <w:szCs w:val="21"/>
-              </w:rPr>
-              <w:t xml:space="preserve"> </w:t>
-            </w:r>
-            <w:r>
-              <w:rPr>
-                <w:rFonts w:asciiTheme="minorBidi" w:eastAsia="Symbol" w:hAnsiTheme="minorBidi" w:cstheme="minorBidi"/>
-                <w:sz w:val="21"/>
-                <w:szCs w:val="21"/>
-              </w:rPr>
-              <w:t>ASP.</w:t>
-            </w:r>
-            <w:r>
-              <w:rPr>
-                <w:rFonts w:asciiTheme="minorBidi" w:eastAsia="Symbol" w:hAnsiTheme="minorBidi" w:cstheme="minorBidi"/>
-                <w:sz w:val="21"/>
-                <w:szCs w:val="21"/>
-              </w:rPr>
-              <w:t xml:space="preserve">NET </w:t>
-            </w:r>
-            <w:r>
-              <w:rPr>
-                <w:rFonts w:ascii="Symbol" w:eastAsia="Symbol" w:hAnsi="Symbol" w:cs="Symbol"/>
-                <w:sz w:val="21"/>
-                <w:szCs w:val="21"/>
-              </w:rPr>
-              <w:t>·</w:t>
-            </w:r>
-            <w:r>
-              <w:rPr>
-                <w:rFonts w:ascii="Arial" w:hAnsi="Arial" w:cs="Arial"/>
-                <w:sz w:val="21"/>
-                <w:szCs w:val="21"/>
-              </w:rPr>
-              <w:t xml:space="preserve"> </w:t>
-            </w:r>
-            <w:r>
-              <w:rPr>
-                <w:rFonts w:ascii="Arial" w:hAnsi="Arial" w:cs="Arial"/>
-                <w:sz w:val="21"/>
-                <w:szCs w:val="21"/>
-              </w:rPr>
-              <w:t xml:space="preserve">T-SQL </w:t>
-            </w:r>
-            <w:r>
-              <w:rPr>
-                <w:rFonts w:ascii="Symbol" w:eastAsia="Symbol" w:hAnsi="Symbol" w:cs="Symbol"/>
-                <w:sz w:val="21"/>
-                <w:szCs w:val="21"/>
-              </w:rPr>
-              <w:t>·</w:t>
-            </w:r>
-            <w:r>
-              <w:rPr>
-                <w:rFonts w:ascii="Symbol" w:eastAsia="Symbol" w:hAnsi="Symbol" w:cs="Symbol"/>
-                <w:sz w:val="21"/>
-                <w:szCs w:val="21"/>
-              </w:rPr>
-              <w:t xml:space="preserve"> </w:t>
-            </w:r>
+            </w:pPr>
             <w:r>
               <w:rPr>
                 <w:rFonts w:ascii="Arial" w:hAnsi="Arial" w:cs="Arial"/>
@@ -463,62 +425,142 @@
               </w:rPr>
               <w:t>Javascript</w:t>
             </w:r>
+          </w:p>
+        </w:tc>
+        <w:tc>
+          <w:tcPr>
+            <w:tcW w:w="1064" w:type="dxa"/>
+          </w:tcPr>
+          <w:p>
+            <w:pPr>
+              <w:spacing w:line="360" w:lineRule="auto"/>
+              <w:jc w:val="center"/>
+              <w:rPr>
+                <w:rFonts w:ascii="Arial" w:hAnsi="Arial" w:cs="Arial"/>
+                <w:sz w:val="21"/>
+                <w:szCs w:val="21"/>
+              </w:rPr>
+            </w:pPr>
             <w:r>
               <w:rPr>
                 <w:rFonts w:ascii="Arial" w:hAnsi="Arial" w:cs="Arial"/>
                 <w:sz w:val="21"/>
                 <w:szCs w:val="21"/>
               </w:rPr>
-              <w:t>/Typescript</w:t>
+              <w:t>Python</w:t>
             </w:r>
+          </w:p>
+        </w:tc>
+      </w:tr>
+    </w:tbl>
+    <w:p>
+      <w:pPr>
+        <w:jc w:val="center"/>
+        <w:rPr>
+          <w:rFonts w:ascii="Arial" w:hAnsi="Arial" w:cs="Arial"/>
+          <w:sz w:val="21"/>
+          <w:szCs w:val="21"/>
+        </w:rPr>
+      </w:pPr>
+    </w:p>
+    <w:tbl>
+      <w:tblPr>
+        <w:tblStyle w:val="TableGrid"/>
+        <w:tblW w:w="7650" w:type="dxa"/>
+        <w:jc w:val="center"/>
+        <w:tblBorders>
+          <w:top w:val="none" w:sz="0" w:space="0" w:color="auto"/>
+          <w:left w:val="none" w:sz="0" w:space="0" w:color="auto"/>
+          <w:bottom w:val="none" w:sz="0" w:space="0" w:color="auto"/>
+          <w:right w:val="none" w:sz="0" w:space="0" w:color="auto"/>
+          <w:insideH w:val="none" w:sz="0" w:space="0" w:color="auto"/>
+          <w:insideV w:val="none" w:sz="0" w:space="0" w:color="auto"/>
+        </w:tblBorders>
+        <w:tblLook w:val="04A0" w:firstRow="1" w:lastRow="0" w:firstColumn="1" w:lastColumn="0" w:noHBand="0" w:noVBand="1"/>
+      </w:tblPr>
+      <w:tblGrid>
+        <w:gridCol w:w="1705"/>
+        <w:gridCol w:w="1260"/>
+        <w:gridCol w:w="1350"/>
+        <w:gridCol w:w="1206"/>
+        <w:gridCol w:w="1317"/>
+        <w:gridCol w:w="812"/>
+      </w:tblGrid>
+      <w:tr>
+        <w:trPr>
+          <w:trHeight w:val="459"/>
+          <w:jc w:val="center"/>
+        </w:trPr>
+        <w:tc>
+          <w:tcPr>
+            <w:tcW w:w="7650" w:type="dxa"/>
+            <w:gridSpan w:val="6"/>
+          </w:tcPr>
+          <w:p>
+            <w:pPr>
+              <w:spacing w:line="360" w:lineRule="auto"/>
+              <w:jc w:val="center"/>
+              <w:rPr>
+                <w:rFonts w:ascii="Arial" w:hAnsi="Arial" w:cs="Arial"/>
+                <w:sz w:val="21"/>
+                <w:szCs w:val="21"/>
+              </w:rPr>
+            </w:pPr>
+            <w:r>
+              <w:rPr>
+                <w:rFonts w:ascii="Arial" w:hAnsi="Arial" w:cs="Arial"/>
+                <w:b/>
+                <w:sz w:val="22"/>
+                <w:szCs w:val="21"/>
+                <w:u w:val="single"/>
+              </w:rPr>
+              <w:t>Web</w:t>
+            </w:r>
+          </w:p>
+        </w:tc>
+      </w:tr>
+      <w:tr>
+        <w:trPr>
+          <w:jc w:val="center"/>
+        </w:trPr>
+        <w:tc>
+          <w:tcPr>
+            <w:tcW w:w="1705" w:type="dxa"/>
+          </w:tcPr>
+          <w:p>
+            <w:pPr>
+              <w:spacing w:line="360" w:lineRule="auto"/>
+              <w:jc w:val="center"/>
+              <w:rPr>
+                <w:rFonts w:ascii="Arial" w:hAnsi="Arial" w:cs="Arial"/>
+                <w:sz w:val="21"/>
+                <w:szCs w:val="21"/>
+              </w:rPr>
+            </w:pPr>
             <w:r>
               <w:rPr>
                 <w:rFonts w:ascii="Arial" w:hAnsi="Arial" w:cs="Arial"/>
                 <w:sz w:val="21"/>
                 <w:szCs w:val="21"/>
               </w:rPr>
-              <w:t xml:space="preserve"> </w:t>
+              <w:t>ASP.NET Core</w:t>
             </w:r>
-            <w:r>
-              <w:rPr>
-                <w:rFonts w:ascii="Symbol" w:eastAsia="Symbol" w:hAnsi="Symbol" w:cs="Symbol"/>
-                <w:sz w:val="21"/>
-                <w:szCs w:val="21"/>
-              </w:rPr>
-              <w:t>·</w:t>
-            </w:r>
-            <w:r>
-              <w:rPr>
-                <w:rFonts w:ascii="Symbol" w:eastAsia="Symbol" w:hAnsi="Symbol" w:cs="Symbol"/>
-                <w:sz w:val="21"/>
-                <w:szCs w:val="21"/>
-              </w:rPr>
-              <w:t xml:space="preserve"> </w:t>
-            </w:r>
-            <w:r>
+          </w:p>
+        </w:tc>
+        <w:tc>
+          <w:tcPr>
+            <w:tcW w:w="1260" w:type="dxa"/>
+          </w:tcPr>
+          <w:p>
+            <w:pPr>
+              <w:spacing w:line="360" w:lineRule="auto"/>
+              <w:jc w:val="center"/>
               <w:rPr>
                 <w:rFonts w:ascii="Arial" w:hAnsi="Arial" w:cs="Arial"/>
                 <w:sz w:val="21"/>
                 <w:szCs w:val="21"/>
               </w:rPr>
-              <w:t xml:space="preserve">Blazor </w:t>
-            </w:r>
-            <w:r>
-              <w:rPr>
-                <w:rFonts w:ascii="Symbol" w:eastAsia="Symbol" w:hAnsi="Symbol" w:cs="Symbol"/>
-                <w:sz w:val="21"/>
-                <w:szCs w:val="21"/>
-              </w:rPr>
-              <w:t>·</w:t>
-            </w:r>
-            <w:r>
-              <w:rPr>
-                <w:rFonts w:ascii="Arial" w:hAnsi="Arial" w:cs="Arial"/>
-                <w:sz w:val="21"/>
-                <w:szCs w:val="21"/>
-              </w:rPr>
-              <w:t xml:space="preserve"> </w:t>
-            </w:r>
+            </w:pPr>
             <w:r>
               <w:rPr>
                 <w:rFonts w:ascii="Arial" w:hAnsi="Arial" w:cs="Arial"/>
@@ -527,93 +569,376 @@
               </w:rPr>
               <w:t>React</w:t>
             </w:r>
+          </w:p>
+        </w:tc>
+        <w:tc>
+          <w:tcPr>
+            <w:tcW w:w="1350" w:type="dxa"/>
+          </w:tcPr>
+          <w:p>
+            <w:pPr>
+              <w:spacing w:line="360" w:lineRule="auto"/>
+              <w:jc w:val="center"/>
+              <w:rPr>
+                <w:rFonts w:ascii="Arial" w:hAnsi="Arial" w:cs="Arial"/>
+                <w:sz w:val="21"/>
+                <w:szCs w:val="21"/>
+              </w:rPr>
+            </w:pPr>
             <w:r>
               <w:rPr>
                 <w:rFonts w:ascii="Arial" w:hAnsi="Arial" w:cs="Arial"/>
                 <w:sz w:val="21"/>
                 <w:szCs w:val="21"/>
               </w:rPr>
-              <w:t xml:space="preserve"> </w:t>
+              <w:t>Next.Js</w:t>
             </w:r>
-            <w:r>
+          </w:p>
+        </w:tc>
+        <w:tc>
+          <w:tcPr>
+            <w:tcW w:w="1206" w:type="dxa"/>
+          </w:tcPr>
+          <w:p>
+            <w:pPr>
+              <w:spacing w:line="360" w:lineRule="auto"/>
+              <w:jc w:val="center"/>
               <w:rPr>
-                <w:rFonts w:ascii="Symbol" w:eastAsia="Symbol" w:hAnsi="Symbol" w:cs="Symbol"/>
+                <w:rFonts w:ascii="Arial" w:hAnsi="Arial" w:cs="Arial"/>
                 <w:sz w:val="21"/>
                 <w:szCs w:val="21"/>
               </w:rPr>
-              <w:t>·</w:t>
-            </w:r>
+            </w:pPr>
             <w:r>
               <w:rPr>
                 <w:rFonts w:ascii="Arial" w:hAnsi="Arial" w:cs="Arial"/>
                 <w:sz w:val="21"/>
                 <w:szCs w:val="21"/>
               </w:rPr>
-              <w:t xml:space="preserve"> </w:t>
+              <w:t>Angular</w:t>
             </w:r>
+          </w:p>
+        </w:tc>
+        <w:tc>
+          <w:tcPr>
+            <w:tcW w:w="1317" w:type="dxa"/>
+          </w:tcPr>
+          <w:p>
+            <w:pPr>
+              <w:spacing w:line="360" w:lineRule="auto"/>
+              <w:jc w:val="center"/>
+              <w:rPr>
+                <w:rFonts w:ascii="Arial" w:hAnsi="Arial" w:cs="Arial"/>
+                <w:sz w:val="21"/>
+                <w:szCs w:val="21"/>
+              </w:rPr>
+            </w:pPr>
             <w:r>
               <w:rPr>
                 <w:rFonts w:ascii="Arial" w:hAnsi="Arial" w:cs="Arial"/>
                 <w:sz w:val="21"/>
                 <w:szCs w:val="21"/>
               </w:rPr>
-              <w:t>Next.JS</w:t>
+              <w:t>Web API</w:t>
             </w:r>
+          </w:p>
+        </w:tc>
+        <w:tc>
+          <w:tcPr>
+            <w:tcW w:w="812" w:type="dxa"/>
+          </w:tcPr>
+          <w:p>
+            <w:pPr>
+              <w:spacing w:line="360" w:lineRule="auto"/>
+              <w:jc w:val="center"/>
+              <w:rPr>
+                <w:rFonts w:ascii="Arial" w:hAnsi="Arial" w:cs="Arial"/>
+                <w:sz w:val="21"/>
+                <w:szCs w:val="21"/>
+              </w:rPr>
+            </w:pPr>
             <w:r>
               <w:rPr>
                 <w:rFonts w:ascii="Arial" w:hAnsi="Arial" w:cs="Arial"/>
                 <w:sz w:val="21"/>
                 <w:szCs w:val="21"/>
               </w:rPr>
-              <w:t xml:space="preserve"> </w:t>
+              <w:t>Blazor</w:t>
             </w:r>
-            <w:r>
+          </w:p>
+        </w:tc>
+      </w:tr>
+      <w:tr>
+        <w:trPr>
+          <w:jc w:val="center"/>
+        </w:trPr>
+        <w:tc>
+          <w:tcPr>
+            <w:tcW w:w="1705" w:type="dxa"/>
+          </w:tcPr>
+          <w:p>
+            <w:pPr>
+              <w:spacing w:line="360" w:lineRule="auto"/>
+              <w:jc w:val="center"/>
               <w:rPr>
-                <w:rFonts w:ascii="Symbol" w:eastAsia="Symbol" w:hAnsi="Symbol" w:cs="Symbol"/>
+                <w:rFonts w:ascii="Arial" w:hAnsi="Arial" w:cs="Arial"/>
                 <w:sz w:val="21"/>
                 <w:szCs w:val="21"/>
               </w:rPr>
-              <w:t>·</w:t>
-            </w:r>
+            </w:pPr>
             <w:r>
               <w:rPr>
                 <w:rFonts w:ascii="Arial" w:hAnsi="Arial" w:cs="Arial"/>
                 <w:sz w:val="21"/>
                 <w:szCs w:val="21"/>
               </w:rPr>
-              <w:t xml:space="preserve"> Azure </w:t>
+              <w:t>Jekyll</w:t>
             </w:r>
+          </w:p>
+        </w:tc>
+        <w:tc>
+          <w:tcPr>
+            <w:tcW w:w="1260" w:type="dxa"/>
+          </w:tcPr>
+          <w:p>
+            <w:pPr>
+              <w:spacing w:line="360" w:lineRule="auto"/>
+              <w:jc w:val="center"/>
+              <w:rPr>
+                <w:rFonts w:ascii="Arial" w:hAnsi="Arial" w:cs="Arial"/>
+                <w:sz w:val="21"/>
+                <w:szCs w:val="21"/>
+              </w:rPr>
+            </w:pPr>
             <w:r>
               <w:rPr>
                 <w:rFonts w:ascii="Arial" w:hAnsi="Arial" w:cs="Arial"/>
                 <w:sz w:val="21"/>
                 <w:szCs w:val="21"/>
               </w:rPr>
-              <w:br/>
+              <w:t>Liquid</w:t>
             </w:r>
+          </w:p>
+        </w:tc>
+        <w:tc>
+          <w:tcPr>
+            <w:tcW w:w="1350" w:type="dxa"/>
+          </w:tcPr>
+          <w:p>
+            <w:pPr>
+              <w:spacing w:line="360" w:lineRule="auto"/>
+              <w:jc w:val="center"/>
+              <w:rPr>
+                <w:rFonts w:ascii="Arial" w:hAnsi="Arial" w:cs="Arial"/>
+                <w:sz w:val="21"/>
+                <w:szCs w:val="21"/>
+              </w:rPr>
+            </w:pPr>
             <w:r>
               <w:rPr>
                 <w:rFonts w:ascii="Arial" w:hAnsi="Arial" w:cs="Arial"/>
                 <w:sz w:val="21"/>
                 <w:szCs w:val="21"/>
               </w:rPr>
-              <w:t xml:space="preserve">Angular </w:t>
+              <w:t>HTML</w:t>
             </w:r>
-            <w:r>
+          </w:p>
+        </w:tc>
+        <w:tc>
+          <w:tcPr>
+            <w:tcW w:w="1206" w:type="dxa"/>
+          </w:tcPr>
+          <w:p>
+            <w:pPr>
+              <w:spacing w:line="360" w:lineRule="auto"/>
+              <w:jc w:val="center"/>
               <w:rPr>
-                <w:rFonts w:ascii="Symbol" w:eastAsia="Symbol" w:hAnsi="Symbol" w:cs="Symbol"/>
+                <w:rFonts w:ascii="Arial" w:hAnsi="Arial" w:cs="Arial"/>
                 <w:sz w:val="21"/>
                 <w:szCs w:val="21"/>
               </w:rPr>
-              <w:t>·</w:t>
-            </w:r>
+            </w:pPr>
             <w:r>
               <w:rPr>
                 <w:rFonts w:ascii="Arial" w:hAnsi="Arial" w:cs="Arial"/>
                 <w:sz w:val="21"/>
                 <w:szCs w:val="21"/>
               </w:rPr>
-              <w:t xml:space="preserve">  ASP.NET MVC/Web API</w:t>
+              <w:t>SASS</w:t>
+            </w:r>
+          </w:p>
+        </w:tc>
+        <w:tc>
+          <w:tcPr>
+            <w:tcW w:w="1317" w:type="dxa"/>
+          </w:tcPr>
+          <w:p>
+            <w:pPr>
+              <w:spacing w:line="360" w:lineRule="auto"/>
+              <w:jc w:val="center"/>
+              <w:rPr>
+                <w:rFonts w:ascii="Arial" w:hAnsi="Arial" w:cs="Arial"/>
+                <w:sz w:val="21"/>
+                <w:szCs w:val="21"/>
+              </w:rPr>
+            </w:pPr>
+          </w:p>
+        </w:tc>
+        <w:tc>
+          <w:tcPr>
+            <w:tcW w:w="812" w:type="dxa"/>
+          </w:tcPr>
+          <w:p>
+            <w:pPr>
+              <w:spacing w:line="360" w:lineRule="auto"/>
+              <w:jc w:val="center"/>
+              <w:rPr>
+                <w:rFonts w:ascii="Arial" w:hAnsi="Arial" w:cs="Arial"/>
+                <w:sz w:val="21"/>
+                <w:szCs w:val="21"/>
+              </w:rPr>
+            </w:pPr>
+          </w:p>
+        </w:tc>
+      </w:tr>
+    </w:tbl>
+    <w:p>
+      <w:pPr>
+        <w:jc w:val="center"/>
+        <w:rPr>
+          <w:rFonts w:ascii="Arial" w:hAnsi="Arial" w:cs="Arial"/>
+          <w:sz w:val="21"/>
+          <w:szCs w:val="21"/>
+        </w:rPr>
+      </w:pPr>
+    </w:p>
+    <w:tbl>
+      <w:tblPr>
+        <w:tblStyle w:val="TableGrid"/>
+        <w:tblW w:w="4874" w:type="dxa"/>
+        <w:jc w:val="center"/>
+        <w:tblBorders>
+          <w:top w:val="none" w:sz="0" w:space="0" w:color="auto"/>
+          <w:left w:val="none" w:sz="0" w:space="0" w:color="auto"/>
+          <w:bottom w:val="none" w:sz="0" w:space="0" w:color="auto"/>
+          <w:right w:val="none" w:sz="0" w:space="0" w:color="auto"/>
+          <w:insideH w:val="none" w:sz="0" w:space="0" w:color="auto"/>
+          <w:insideV w:val="none" w:sz="0" w:space="0" w:color="auto"/>
+        </w:tblBorders>
+        <w:tblLook w:val="04A0" w:firstRow="1" w:lastRow="0" w:firstColumn="1" w:lastColumn="0" w:noHBand="0" w:noVBand="1"/>
+      </w:tblPr>
+      <w:tblGrid>
+        <w:gridCol w:w="1705"/>
+        <w:gridCol w:w="1530"/>
+        <w:gridCol w:w="1639"/>
+      </w:tblGrid>
+      <w:tr>
+        <w:trPr>
+          <w:trHeight w:val="495"/>
+          <w:jc w:val="center"/>
+        </w:trPr>
+        <w:tc>
+          <w:tcPr>
+            <w:tcW w:w="4874" w:type="dxa"/>
+            <w:gridSpan w:val="3"/>
+          </w:tcPr>
+          <w:p>
+            <w:pPr>
+              <w:spacing w:line="360" w:lineRule="auto"/>
+              <w:jc w:val="center"/>
+              <w:rPr>
+                <w:rFonts w:ascii="Arial" w:hAnsi="Arial" w:cs="Arial"/>
+                <w:sz w:val="21"/>
+                <w:szCs w:val="21"/>
+              </w:rPr>
+            </w:pPr>
+            <w:r>
+              <w:rPr>
+                <w:rFonts w:ascii="Arial" w:hAnsi="Arial" w:cs="Arial"/>
+                <w:b/>
+                <w:sz w:val="22"/>
+                <w:szCs w:val="21"/>
+                <w:u w:val="single"/>
+              </w:rPr>
+              <w:t>Azure</w:t>
+            </w:r>
+          </w:p>
+        </w:tc>
+      </w:tr>
+      <w:tr>
+        <w:trPr>
+          <w:trHeight w:val="431"/>
+          <w:jc w:val="center"/>
+        </w:trPr>
+        <w:tc>
+          <w:tcPr>
+            <w:tcW w:w="1705" w:type="dxa"/>
+          </w:tcPr>
+          <w:p>
+            <w:pPr>
+              <w:spacing w:line="360" w:lineRule="auto"/>
+              <w:jc w:val="center"/>
+              <w:rPr>
+                <w:rFonts w:ascii="Arial" w:hAnsi="Arial" w:cs="Arial"/>
+                <w:sz w:val="21"/>
+                <w:szCs w:val="21"/>
+              </w:rPr>
+            </w:pPr>
+            <w:r>
+              <w:rPr>
+                <w:rFonts w:ascii="Arial" w:hAnsi="Arial" w:cs="Arial"/>
+                <w:sz w:val="21"/>
+                <w:szCs w:val="21"/>
+              </w:rPr>
+              <w:t>App Service</w:t>
+            </w:r>
+          </w:p>
+        </w:tc>
+        <w:tc>
+          <w:tcPr>
+            <w:tcW w:w="1530" w:type="dxa"/>
+          </w:tcPr>
+          <w:p>
+            <w:pPr>
+              <w:spacing w:line="360" w:lineRule="auto"/>
+              <w:jc w:val="center"/>
+              <w:rPr>
+                <w:rFonts w:ascii="Arial" w:hAnsi="Arial" w:cs="Arial"/>
+                <w:sz w:val="21"/>
+                <w:szCs w:val="21"/>
+              </w:rPr>
+            </w:pPr>
+            <w:r>
+              <w:rPr>
+                <w:rFonts w:ascii="Arial" w:hAnsi="Arial" w:cs="Arial"/>
+                <w:sz w:val="21"/>
+                <w:szCs w:val="21"/>
+              </w:rPr>
+              <w:t>Functions</w:t>
+            </w:r>
+          </w:p>
+        </w:tc>
+        <w:tc>
+          <w:tcPr>
+            <w:tcW w:w="1639" w:type="dxa"/>
+          </w:tcPr>
+          <w:p>
+            <w:pPr>
+              <w:spacing w:line="360" w:lineRule="auto"/>
+              <w:jc w:val="center"/>
+              <w:rPr>
+                <w:rFonts w:ascii="Arial" w:hAnsi="Arial" w:cs="Arial"/>
+                <w:sz w:val="21"/>
+                <w:szCs w:val="21"/>
+              </w:rPr>
+            </w:pPr>
+            <w:r>
+              <w:rPr>
+                <w:rFonts w:ascii="Arial" w:hAnsi="Arial" w:cs="Arial"/>
+                <w:sz w:val="21"/>
+                <w:szCs w:val="21"/>
+              </w:rPr>
+              <w:t>DevOps</w:t>
             </w:r>
           </w:p>
         </w:tc>
@@ -634,9 +959,30 @@
         <w:jc w:val="center"/>
         <w:rPr>
           <w:rFonts w:ascii="Arial" w:hAnsi="Arial" w:cs="Arial"/>
+          <w:sz w:val="21"/>
+          <w:szCs w:val="21"/>
+        </w:rPr>
+      </w:pPr>
+    </w:p>
+    <w:p>
+      <w:pPr>
+        <w:jc w:val="center"/>
+        <w:rPr>
+          <w:rFonts w:ascii="Arial" w:hAnsi="Arial" w:cs="Arial"/>
+          <w:sz w:val="21"/>
+          <w:szCs w:val="20"/>
+        </w:rPr>
+      </w:pPr>
+    </w:p>
+    <w:p>
+      <w:pPr>
+        <w:jc w:val="center"/>
+        <w:rPr>
+          <w:rFonts w:ascii="Arial" w:hAnsi="Arial" w:cs="Arial"/>
           <w:b/>
           <w:sz w:val="22"/>
           <w:szCs w:val="21"/>
+          <w:u w:val="single"/>
         </w:rPr>
       </w:pPr>
       <w:r>
@@ -645,144 +991,7 @@
           <w:b/>
           <w:sz w:val="22"/>
           <w:szCs w:val="21"/>
-        </w:rPr>
-        <w:t>DOMAINS</w:t>
-      </w:r>
-    </w:p>
-    <w:p>
-      <w:pPr>
-        <w:jc w:val="center"/>
-        <w:rPr>
-          <w:rFonts w:ascii="Arial" w:hAnsi="Arial" w:cs="Arial"/>
-          <w:sz w:val="21"/>
-          <w:szCs w:val="21"/>
-        </w:rPr>
-      </w:pPr>
-      <w:r>
-        <w:rPr>
-          <w:rFonts w:ascii="Arial" w:hAnsi="Arial" w:cs="Arial"/>
-          <w:sz w:val="21"/>
-          <w:szCs w:val="21"/>
-        </w:rPr>
-        <w:t xml:space="preserve">Software </w:t>
-      </w:r>
-      <w:r>
-        <w:rPr>
-          <w:rFonts w:ascii="Arial" w:hAnsi="Arial" w:cs="Arial"/>
-          <w:sz w:val="21"/>
-          <w:szCs w:val="21"/>
-        </w:rPr>
-        <w:t xml:space="preserve">Design &amp; </w:t>
-      </w:r>
-      <w:r>
-        <w:rPr>
-          <w:rFonts w:ascii="Arial" w:hAnsi="Arial" w:cs="Arial"/>
-          <w:sz w:val="21"/>
-          <w:szCs w:val="21"/>
-        </w:rPr>
-        <w:t>Development</w:t>
-      </w:r>
-      <w:r>
-        <w:rPr>
-          <w:rFonts w:ascii="Arial" w:hAnsi="Arial" w:cs="Arial"/>
-          <w:sz w:val="21"/>
-          <w:szCs w:val="21"/>
-        </w:rPr>
-        <w:t xml:space="preserve"> </w:t>
-      </w:r>
-      <w:r>
-        <w:rPr>
-          <w:rFonts w:ascii="Symbol" w:eastAsia="Symbol" w:hAnsi="Symbol" w:cs="Symbol"/>
-          <w:sz w:val="21"/>
-          <w:szCs w:val="21"/>
-        </w:rPr>
-        <w:t>·</w:t>
-      </w:r>
-      <w:r>
-        <w:rPr>
-          <w:rFonts w:ascii="Arial" w:hAnsi="Arial" w:cs="Arial"/>
-          <w:sz w:val="21"/>
-          <w:szCs w:val="21"/>
-        </w:rPr>
-        <w:t xml:space="preserve"> </w:t>
-      </w:r>
-      <w:r>
-        <w:rPr>
-          <w:rFonts w:ascii="Arial" w:hAnsi="Arial" w:cs="Arial"/>
-          <w:sz w:val="21"/>
-          <w:szCs w:val="21"/>
-        </w:rPr>
-        <w:t>Cloud</w:t>
-      </w:r>
-      <w:r>
-        <w:rPr>
-          <w:rFonts w:ascii="Arial" w:hAnsi="Arial" w:cs="Arial"/>
-          <w:sz w:val="21"/>
-          <w:szCs w:val="21"/>
-        </w:rPr>
-        <w:t xml:space="preserve"> </w:t>
-      </w:r>
-      <w:r>
-        <w:rPr>
-          <w:rFonts w:ascii="Symbol" w:eastAsia="Symbol" w:hAnsi="Symbol" w:cs="Symbol"/>
-          <w:sz w:val="21"/>
-          <w:szCs w:val="21"/>
-        </w:rPr>
-        <w:t>·</w:t>
-      </w:r>
-      <w:r>
-        <w:rPr>
-          <w:rFonts w:ascii="Arial" w:hAnsi="Arial" w:cs="Arial"/>
-          <w:sz w:val="21"/>
-          <w:szCs w:val="21"/>
-        </w:rPr>
-        <w:t xml:space="preserve"> </w:t>
-      </w:r>
-      <w:r>
-        <w:rPr>
-          <w:rFonts w:ascii="Arial" w:hAnsi="Arial" w:cs="Arial"/>
-          <w:sz w:val="21"/>
-          <w:szCs w:val="21"/>
-        </w:rPr>
-        <w:t>Data Science</w:t>
-      </w:r>
-    </w:p>
-    <w:p>
-      <w:pPr>
-        <w:jc w:val="center"/>
-        <w:rPr>
-          <w:rFonts w:ascii="Arial" w:hAnsi="Arial" w:cs="Arial"/>
-          <w:sz w:val="21"/>
-          <w:szCs w:val="21"/>
-        </w:rPr>
-      </w:pPr>
-    </w:p>
-    <w:p>
-      <w:pPr>
-        <w:jc w:val="center"/>
-        <w:rPr>
-          <w:rFonts w:ascii="Arial" w:hAnsi="Arial" w:cs="Arial"/>
-          <w:sz w:val="21"/>
-          <w:szCs w:val="20"/>
-        </w:rPr>
-      </w:pPr>
-    </w:p>
-    <w:p>
-      <w:pPr>
-        <w:jc w:val="center"/>
-        <w:rPr>
-          <w:rFonts w:ascii="Arial" w:hAnsi="Arial" w:cs="Arial"/>
-          <w:b/>
-          <w:sz w:val="22"/>
-          <w:szCs w:val="21"/>
-        </w:rPr>
-      </w:pPr>
-      <w:r>
-        <w:rPr>
-          <w:rFonts w:ascii="Arial" w:hAnsi="Arial" w:cs="Arial"/>
-          <w:b/>
-          <w:sz w:val="22"/>
-          <w:szCs w:val="21"/>
+          <w:u w:val="single"/>
         </w:rPr>
         <w:t>PROFESSIONAL EXPERIENCE</w:t>
       </w:r>
@@ -1218,7 +1427,7 @@
           <w:sz w:val="21"/>
           <w:szCs w:val="21"/>
         </w:rPr>
-        <w:t>, React</w:t>
+        <w:t>,</w:t>
       </w:r>
       <w:r>
         <w:rPr>
@@ -1228,6 +1437,26 @@
           <w:sz w:val="21"/>
           <w:szCs w:val="21"/>
         </w:rPr>
+        <w:t xml:space="preserve"> Ajax,</w:t>
+      </w:r>
+      <w:r>
+        <w:rPr>
+          <w:rFonts w:ascii="Arial" w:hAnsi="Arial" w:cs="Arial"/>
+          <w:b/>
+          <w:bCs/>
+          <w:sz w:val="21"/>
+          <w:szCs w:val="21"/>
+        </w:rPr>
+        <w:t xml:space="preserve"> React</w:t>
+      </w:r>
+      <w:r>
+        <w:rPr>
+          <w:rFonts w:ascii="Arial" w:hAnsi="Arial" w:cs="Arial"/>
+          <w:b/>
+          <w:bCs/>
+          <w:sz w:val="21"/>
+          <w:szCs w:val="21"/>
+        </w:rPr>
         <w:t xml:space="preserve">, GIT, </w:t>
       </w:r>
       <w:r>
@@ -1249,6 +1478,16 @@
           <w:szCs w:val="21"/>
         </w:rPr>
         <w:t>, Cypress</w:t>
+      </w:r>
+      <w:r>
+        <w:rPr>
+          <w:rFonts w:ascii="Arial" w:hAnsi="Arial" w:cs="Arial"/>
+          <w:b/>
+          <w:bCs/>
+          <w:sz w:val="21"/>
+          <w:szCs w:val="21"/>
+        </w:rPr>
+        <w:t>, Angular, Typescript</w:t>
       </w:r>
       <w:r>
         <w:rPr>
@@ -1422,6 +1661,7 @@
           <w:sz w:val="21"/>
           <w:szCs w:val="21"/>
         </w:rPr>
+        <w:lastRenderedPageBreak/>
         <w:t>one of the largest holders and servicers of student loans in the United States</w:t>
       </w:r>
     </w:p>
@@ -1520,7 +1760,6 @@
           <w:sz w:val="21"/>
           <w:szCs w:val="21"/>
         </w:rPr>
-        <w:lastRenderedPageBreak/>
         <w:t>Worked with the database team to assess the level of normalization of discuss ways of getting some of the databases to the 3</w:t>
       </w:r>
       <w:r>
@@ -2654,6 +2893,7 @@
           <w:b/>
           <w:u w:val="single"/>
         </w:rPr>
+        <w:lastRenderedPageBreak/>
         <w:t>Sr. Software Engineer</w:t>
       </w:r>
       <w:r>
@@ -2826,7 +3066,6 @@
           <w:sz w:val="21"/>
           <w:szCs w:val="21"/>
         </w:rPr>
-        <w:lastRenderedPageBreak/>
         <w:t xml:space="preserve">Led </w:t>
       </w:r>
       <w:r>

</xml_diff>